<commit_message>
Probleemstelling + angelika vragen
</commit_message>
<xml_diff>
--- a/Probleemstelling/Probleemstelling.docx
+++ b/Probleemstelling/Probleemstelling.docx
@@ -1,6 +1,6 @@
 
 <file path=word/document.xml><?xml version="1.0" encoding="utf-8"?>
-<w:document xmlns:wpc="http://schemas.microsoft.com/office/word/2010/wordprocessingCanvas" xmlns:mc="http://schemas.openxmlformats.org/markup-compatibility/2006" xmlns:o="urn:schemas-microsoft-com:office:office" xmlns:r="http://schemas.openxmlformats.org/officeDocument/2006/relationships" xmlns:m="http://schemas.openxmlformats.org/officeDocument/2006/math" xmlns:v="urn:schemas-microsoft-com:vml" xmlns:wp14="http://schemas.microsoft.com/office/word/2010/wordprocessingDrawing" xmlns:wp="http://schemas.openxmlformats.org/drawingml/2006/wordprocessingDrawing" xmlns:w10="urn:schemas-microsoft-com:office:word" xmlns:w="http://schemas.openxmlformats.org/wordprocessingml/2006/main" xmlns:w14="http://schemas.microsoft.com/office/word/2010/wordml" xmlns:wpg="http://schemas.microsoft.com/office/word/2010/wordprocessingGroup" xmlns:wpi="http://schemas.microsoft.com/office/word/2010/wordprocessingInk" xmlns:wne="http://schemas.microsoft.com/office/word/2006/wordml" xmlns:wps="http://schemas.microsoft.com/office/word/2010/wordprocessingShape" mc:Ignorable="w14 wp14">
+<w:document xmlns:wpc="http://schemas.microsoft.com/office/word/2010/wordprocessingCanvas" xmlns:mo="http://schemas.microsoft.com/office/mac/office/2008/main" xmlns:mc="http://schemas.openxmlformats.org/markup-compatibility/2006" xmlns:mv="urn:schemas-microsoft-com:mac:vml" xmlns:o="urn:schemas-microsoft-com:office:office" xmlns:r="http://schemas.openxmlformats.org/officeDocument/2006/relationships" xmlns:m="http://schemas.openxmlformats.org/officeDocument/2006/math" xmlns:v="urn:schemas-microsoft-com:vml" xmlns:wp14="http://schemas.microsoft.com/office/word/2010/wordprocessingDrawing" xmlns:wp="http://schemas.openxmlformats.org/drawingml/2006/wordprocessingDrawing" xmlns:w10="urn:schemas-microsoft-com:office:word" xmlns:w="http://schemas.openxmlformats.org/wordprocessingml/2006/main" xmlns:w14="http://schemas.microsoft.com/office/word/2010/wordml" xmlns:wpg="http://schemas.microsoft.com/office/word/2010/wordprocessingGroup" xmlns:wpi="http://schemas.microsoft.com/office/word/2010/wordprocessingInk" xmlns:wne="http://schemas.microsoft.com/office/word/2006/wordml" xmlns:wps="http://schemas.microsoft.com/office/word/2010/wordprocessingShape" mc:Ignorable="w14 wp14">
   <w:body>
     <w:p>
       <w:pPr>
@@ -114,62 +114,110 @@
         </w:rPr>
         <w:t>.</w:t>
       </w:r>
+    </w:p>
+    <w:p>
+      <w:pPr>
+        <w:pStyle w:val="Subtitle"/>
+        <w:rPr>
+          <w:lang w:val="nl-BE"/>
+        </w:rPr>
+      </w:pPr>
+      <w:r>
+        <w:rPr>
+          <w:lang w:val="nl-BE"/>
+        </w:rPr>
+        <w:t>Hypothese</w:t>
+      </w:r>
+    </w:p>
+    <w:p>
+      <w:pPr>
+        <w:rPr>
+          <w:lang w:val="nl-BE"/>
+        </w:rPr>
+      </w:pPr>
+      <w:r>
+        <w:rPr>
+          <w:lang w:val="nl-BE"/>
+        </w:rPr>
+        <w:t>Met behulp van equation discovery is het mogelijk om Flash Fill voor getallen te schrijven.</w:t>
+      </w:r>
+    </w:p>
+    <w:p>
+      <w:pPr>
+        <w:pStyle w:val="Subtitle"/>
+        <w:rPr>
+          <w:lang w:val="nl-BE"/>
+        </w:rPr>
+      </w:pPr>
+      <w:r>
+        <w:rPr>
+          <w:lang w:val="nl-BE"/>
+        </w:rPr>
+        <w:t>Bewijs</w:t>
+      </w:r>
+    </w:p>
+    <w:p>
+      <w:pPr>
+        <w:rPr>
+          <w:lang w:val="nl-BE"/>
+        </w:rPr>
+      </w:pPr>
+      <w:r>
+        <w:rPr>
+          <w:lang w:val="nl-BE"/>
+        </w:rPr>
+        <w:t>?? Toepassen..</w:t>
+      </w:r>
+    </w:p>
+    <w:p>
+      <w:pPr>
+        <w:pStyle w:val="ListParagraph"/>
+        <w:numPr>
+          <w:ilvl w:val="0"/>
+          <w:numId w:val="1"/>
+        </w:numPr>
+        <w:rPr>
+          <w:lang w:val="nl-BE"/>
+        </w:rPr>
+      </w:pPr>
+      <w:r>
+        <w:rPr>
+          <w:lang w:val="nl-BE"/>
+        </w:rPr>
+        <w:t>Aantal voorbeelden om tot de exacte gekende vergelijking te komen</w:t>
+      </w:r>
+    </w:p>
+    <w:p>
+      <w:pPr>
+        <w:pStyle w:val="ListParagraph"/>
+        <w:numPr>
+          <w:ilvl w:val="0"/>
+          <w:numId w:val="1"/>
+        </w:numPr>
+        <w:rPr>
+          <w:lang w:val="nl-BE"/>
+        </w:rPr>
+      </w:pPr>
+      <w:r>
+        <w:rPr>
+          <w:lang w:val="nl-BE"/>
+        </w:rPr>
+        <w:t>Gebruikersvoorbeelden</w:t>
+      </w:r>
+    </w:p>
+    <w:p>
+      <w:pPr>
+        <w:pStyle w:val="ListParagraph"/>
+        <w:numPr>
+          <w:ilvl w:val="0"/>
+          <w:numId w:val="1"/>
+        </w:numPr>
+        <w:rPr>
+          <w:lang w:val="nl-BE"/>
+        </w:rPr>
+      </w:pPr>
       <w:bookmarkStart w:id="0" w:name="_GoBack"/>
       <w:bookmarkEnd w:id="0"/>
-    </w:p>
-    <w:p>
-      <w:pPr>
-        <w:pStyle w:val="Subtitle"/>
-        <w:rPr>
-          <w:lang w:val="nl-BE"/>
-        </w:rPr>
-      </w:pPr>
-      <w:r>
-        <w:rPr>
-          <w:lang w:val="nl-BE"/>
-        </w:rPr>
-        <w:t>Hypothese</w:t>
-      </w:r>
-    </w:p>
-    <w:p>
-      <w:pPr>
-        <w:rPr>
-          <w:lang w:val="nl-BE"/>
-        </w:rPr>
-      </w:pPr>
-      <w:r>
-        <w:rPr>
-          <w:lang w:val="nl-BE"/>
-        </w:rPr>
-        <w:t>Met behulp van equation discovery is het mogelijk om Flash Fill voor getallen te schrijven.</w:t>
-      </w:r>
-    </w:p>
-    <w:p>
-      <w:pPr>
-        <w:pStyle w:val="Subtitle"/>
-        <w:rPr>
-          <w:lang w:val="nl-BE"/>
-        </w:rPr>
-      </w:pPr>
-      <w:r>
-        <w:rPr>
-          <w:lang w:val="nl-BE"/>
-        </w:rPr>
-        <w:t>Bewijs</w:t>
-      </w:r>
-    </w:p>
-    <w:p>
-      <w:pPr>
-        <w:rPr>
-          <w:lang w:val="nl-BE"/>
-        </w:rPr>
-      </w:pPr>
-      <w:r>
-        <w:rPr>
-          <w:lang w:val="nl-BE"/>
-        </w:rPr>
-        <w:t>?? Toepassen..</w:t>
-      </w:r>
     </w:p>
     <w:p>
       <w:pPr>
@@ -200,6 +248,126 @@
     </w:sectPr>
   </w:body>
 </w:document>
+</file>
+
+<file path=word/numbering.xml><?xml version="1.0" encoding="utf-8"?>
+<w:numbering xmlns:wpc="http://schemas.microsoft.com/office/word/2010/wordprocessingCanvas" xmlns:mo="http://schemas.microsoft.com/office/mac/office/2008/main" xmlns:mc="http://schemas.openxmlformats.org/markup-compatibility/2006" xmlns:mv="urn:schemas-microsoft-com:mac:vml" xmlns:o="urn:schemas-microsoft-com:office:office" xmlns:r="http://schemas.openxmlformats.org/officeDocument/2006/relationships" xmlns:m="http://schemas.openxmlformats.org/officeDocument/2006/math" xmlns:v="urn:schemas-microsoft-com:vml" xmlns:wp14="http://schemas.microsoft.com/office/word/2010/wordprocessingDrawing" xmlns:wp="http://schemas.openxmlformats.org/drawingml/2006/wordprocessingDrawing" xmlns:w10="urn:schemas-microsoft-com:office:word" xmlns:w="http://schemas.openxmlformats.org/wordprocessingml/2006/main" xmlns:w14="http://schemas.microsoft.com/office/word/2010/wordml" xmlns:wpg="http://schemas.microsoft.com/office/word/2010/wordprocessingGroup" xmlns:wpi="http://schemas.microsoft.com/office/word/2010/wordprocessingInk" xmlns:wne="http://schemas.microsoft.com/office/word/2006/wordml" xmlns:wps="http://schemas.microsoft.com/office/word/2010/wordprocessingShape" mc:Ignorable="w14 wp14">
+  <w:abstractNum w:abstractNumId="0">
+    <w:nsid w:val="60F56C87"/>
+    <w:multiLevelType w:val="hybridMultilevel"/>
+    <w:tmpl w:val="64E669AA"/>
+    <w:lvl w:ilvl="0" w:tplc="E2381BA2">
+      <w:numFmt w:val="bullet"/>
+      <w:lvlText w:val=""/>
+      <w:lvlJc w:val="left"/>
+      <w:pPr>
+        <w:ind w:left="400" w:hanging="360"/>
+      </w:pPr>
+      <w:rPr>
+        <w:rFonts w:ascii="Symbol" w:eastAsiaTheme="minorHAnsi" w:hAnsi="Symbol" w:cstheme="minorBidi" w:hint="default"/>
+      </w:rPr>
+    </w:lvl>
+    <w:lvl w:ilvl="1" w:tplc="04090003" w:tentative="1">
+      <w:start w:val="1"/>
+      <w:numFmt w:val="bullet"/>
+      <w:lvlText w:val="o"/>
+      <w:lvlJc w:val="left"/>
+      <w:pPr>
+        <w:ind w:left="1120" w:hanging="360"/>
+      </w:pPr>
+      <w:rPr>
+        <w:rFonts w:ascii="Courier New" w:hAnsi="Courier New" w:hint="default"/>
+      </w:rPr>
+    </w:lvl>
+    <w:lvl w:ilvl="2" w:tplc="04090005" w:tentative="1">
+      <w:start w:val="1"/>
+      <w:numFmt w:val="bullet"/>
+      <w:lvlText w:val=""/>
+      <w:lvlJc w:val="left"/>
+      <w:pPr>
+        <w:ind w:left="1840" w:hanging="360"/>
+      </w:pPr>
+      <w:rPr>
+        <w:rFonts w:ascii="Wingdings" w:hAnsi="Wingdings" w:hint="default"/>
+      </w:rPr>
+    </w:lvl>
+    <w:lvl w:ilvl="3" w:tplc="04090001" w:tentative="1">
+      <w:start w:val="1"/>
+      <w:numFmt w:val="bullet"/>
+      <w:lvlText w:val=""/>
+      <w:lvlJc w:val="left"/>
+      <w:pPr>
+        <w:ind w:left="2560" w:hanging="360"/>
+      </w:pPr>
+      <w:rPr>
+        <w:rFonts w:ascii="Symbol" w:hAnsi="Symbol" w:hint="default"/>
+      </w:rPr>
+    </w:lvl>
+    <w:lvl w:ilvl="4" w:tplc="04090003" w:tentative="1">
+      <w:start w:val="1"/>
+      <w:numFmt w:val="bullet"/>
+      <w:lvlText w:val="o"/>
+      <w:lvlJc w:val="left"/>
+      <w:pPr>
+        <w:ind w:left="3280" w:hanging="360"/>
+      </w:pPr>
+      <w:rPr>
+        <w:rFonts w:ascii="Courier New" w:hAnsi="Courier New" w:hint="default"/>
+      </w:rPr>
+    </w:lvl>
+    <w:lvl w:ilvl="5" w:tplc="04090005" w:tentative="1">
+      <w:start w:val="1"/>
+      <w:numFmt w:val="bullet"/>
+      <w:lvlText w:val=""/>
+      <w:lvlJc w:val="left"/>
+      <w:pPr>
+        <w:ind w:left="4000" w:hanging="360"/>
+      </w:pPr>
+      <w:rPr>
+        <w:rFonts w:ascii="Wingdings" w:hAnsi="Wingdings" w:hint="default"/>
+      </w:rPr>
+    </w:lvl>
+    <w:lvl w:ilvl="6" w:tplc="04090001" w:tentative="1">
+      <w:start w:val="1"/>
+      <w:numFmt w:val="bullet"/>
+      <w:lvlText w:val=""/>
+      <w:lvlJc w:val="left"/>
+      <w:pPr>
+        <w:ind w:left="4720" w:hanging="360"/>
+      </w:pPr>
+      <w:rPr>
+        <w:rFonts w:ascii="Symbol" w:hAnsi="Symbol" w:hint="default"/>
+      </w:rPr>
+    </w:lvl>
+    <w:lvl w:ilvl="7" w:tplc="04090003" w:tentative="1">
+      <w:start w:val="1"/>
+      <w:numFmt w:val="bullet"/>
+      <w:lvlText w:val="o"/>
+      <w:lvlJc w:val="left"/>
+      <w:pPr>
+        <w:ind w:left="5440" w:hanging="360"/>
+      </w:pPr>
+      <w:rPr>
+        <w:rFonts w:ascii="Courier New" w:hAnsi="Courier New" w:hint="default"/>
+      </w:rPr>
+    </w:lvl>
+    <w:lvl w:ilvl="8" w:tplc="04090005" w:tentative="1">
+      <w:start w:val="1"/>
+      <w:numFmt w:val="bullet"/>
+      <w:lvlText w:val=""/>
+      <w:lvlJc w:val="left"/>
+      <w:pPr>
+        <w:ind w:left="6160" w:hanging="360"/>
+      </w:pPr>
+      <w:rPr>
+        <w:rFonts w:ascii="Wingdings" w:hAnsi="Wingdings" w:hint="default"/>
+      </w:rPr>
+    </w:lvl>
+  </w:abstractNum>
+  <w:num w:numId="1">
+    <w:abstractNumId w:val="0"/>
+  </w:num>
+</w:numbering>
 </file>
 
 <file path=word/styles.xml><?xml version="1.0" encoding="utf-8"?>
@@ -219,7 +387,7 @@
       </w:pPr>
     </w:pPrDefault>
   </w:docDefaults>
-  <w:latentStyles w:defLockedState="0" w:defUIPriority="99" w:defSemiHidden="1" w:defUnhideWhenUsed="1" w:defQFormat="0" w:count="267">
+  <w:latentStyles w:defLockedState="0" w:defUIPriority="99" w:defSemiHidden="1" w:defUnhideWhenUsed="1" w:defQFormat="0" w:count="276">
     <w:lsdException w:name="Normal" w:semiHidden="0" w:uiPriority="0" w:unhideWhenUsed="0" w:qFormat="1"/>
     <w:lsdException w:name="heading 1" w:semiHidden="0" w:uiPriority="9" w:unhideWhenUsed="0" w:qFormat="1"/>
     <w:lsdException w:name="heading 2" w:uiPriority="9" w:qFormat="1"/>
@@ -467,11 +635,22 @@
       <w:szCs w:val="24"/>
     </w:rPr>
   </w:style>
+  <w:style w:type="paragraph" w:styleId="ListParagraph">
+    <w:name w:val="List Paragraph"/>
+    <w:basedOn w:val="Normal"/>
+    <w:uiPriority w:val="34"/>
+    <w:qFormat/>
+    <w:rsid w:val="00B8580C"/>
+    <w:pPr>
+      <w:ind w:left="720"/>
+      <w:contextualSpacing/>
+    </w:pPr>
+  </w:style>
 </w:styles>
 </file>
 
 <file path=word/stylesWithEffects.xml><?xml version="1.0" encoding="utf-8"?>
-<w:styles xmlns:wpc="http://schemas.microsoft.com/office/word/2010/wordprocessingCanvas" xmlns:mc="http://schemas.openxmlformats.org/markup-compatibility/2006" xmlns:o="urn:schemas-microsoft-com:office:office" xmlns:r="http://schemas.openxmlformats.org/officeDocument/2006/relationships" xmlns:m="http://schemas.openxmlformats.org/officeDocument/2006/math" xmlns:v="urn:schemas-microsoft-com:vml" xmlns:wp14="http://schemas.microsoft.com/office/word/2010/wordprocessingDrawing" xmlns:wp="http://schemas.openxmlformats.org/drawingml/2006/wordprocessingDrawing" xmlns:w10="urn:schemas-microsoft-com:office:word" xmlns:w="http://schemas.openxmlformats.org/wordprocessingml/2006/main" xmlns:w14="http://schemas.microsoft.com/office/word/2010/wordml" xmlns:wpg="http://schemas.microsoft.com/office/word/2010/wordprocessingGroup" xmlns:wpi="http://schemas.microsoft.com/office/word/2010/wordprocessingInk" xmlns:wne="http://schemas.microsoft.com/office/word/2006/wordml" xmlns:wps="http://schemas.microsoft.com/office/word/2010/wordprocessingShape" mc:Ignorable="w14 wp14">
+<w:styles xmlns:wpc="http://schemas.microsoft.com/office/word/2010/wordprocessingCanvas" xmlns:mo="http://schemas.microsoft.com/office/mac/office/2008/main" xmlns:mc="http://schemas.openxmlformats.org/markup-compatibility/2006" xmlns:mv="urn:schemas-microsoft-com:mac:vml" xmlns:o="urn:schemas-microsoft-com:office:office" xmlns:r="http://schemas.openxmlformats.org/officeDocument/2006/relationships" xmlns:m="http://schemas.openxmlformats.org/officeDocument/2006/math" xmlns:v="urn:schemas-microsoft-com:vml" xmlns:wp14="http://schemas.microsoft.com/office/word/2010/wordprocessingDrawing" xmlns:wp="http://schemas.openxmlformats.org/drawingml/2006/wordprocessingDrawing" xmlns:w10="urn:schemas-microsoft-com:office:word" xmlns:w="http://schemas.openxmlformats.org/wordprocessingml/2006/main" xmlns:w14="http://schemas.microsoft.com/office/word/2010/wordml" xmlns:wpg="http://schemas.microsoft.com/office/word/2010/wordprocessingGroup" xmlns:wpi="http://schemas.microsoft.com/office/word/2010/wordprocessingInk" xmlns:wne="http://schemas.microsoft.com/office/word/2006/wordml" xmlns:wps="http://schemas.microsoft.com/office/word/2010/wordprocessingShape" mc:Ignorable="w14 wp14">
   <w:docDefaults>
     <w:rPrDefault>
       <w:rPr>
@@ -487,7 +666,7 @@
       </w:pPr>
     </w:pPrDefault>
   </w:docDefaults>
-  <w:latentStyles w:defLockedState="0" w:defUIPriority="99" w:defSemiHidden="1" w:defUnhideWhenUsed="1" w:defQFormat="0" w:count="267">
+  <w:latentStyles w:defLockedState="0" w:defUIPriority="99" w:defSemiHidden="1" w:defUnhideWhenUsed="1" w:defQFormat="0" w:count="276">
     <w:lsdException w:name="Normal" w:semiHidden="0" w:uiPriority="0" w:unhideWhenUsed="0" w:qFormat="1"/>
     <w:lsdException w:name="heading 1" w:semiHidden="0" w:uiPriority="9" w:unhideWhenUsed="0" w:qFormat="1"/>
     <w:lsdException w:name="heading 2" w:uiPriority="9" w:qFormat="1"/>
@@ -735,6 +914,17 @@
       <w:szCs w:val="24"/>
     </w:rPr>
   </w:style>
+  <w:style w:type="paragraph" w:styleId="ListParagraph">
+    <w:name w:val="List Paragraph"/>
+    <w:basedOn w:val="Normal"/>
+    <w:uiPriority w:val="34"/>
+    <w:qFormat/>
+    <w:rsid w:val="00B8580C"/>
+    <w:pPr>
+      <w:ind w:left="720"/>
+      <w:contextualSpacing/>
+    </w:pPr>
+  </w:style>
 </w:styles>
 </file>
 
@@ -781,7 +971,7 @@
     </a:clrScheme>
     <a:fontScheme name="Office">
       <a:majorFont>
-        <a:latin typeface="Calibri Light" panose="020F0302020204030204"/>
+        <a:latin typeface="Calibri Light"/>
         <a:ea typeface=""/>
         <a:cs typeface=""/>
         <a:font script="Jpan" typeface="ＭＳ ゴシック"/>
@@ -816,7 +1006,7 @@
         <a:font script="Geor" typeface="Sylfaen"/>
       </a:majorFont>
       <a:minorFont>
-        <a:latin typeface="Calibri" panose="020F0502020204030204"/>
+        <a:latin typeface="Calibri"/>
         <a:ea typeface=""/>
         <a:cs typeface=""/>
         <a:font script="Jpan" typeface="ＭＳ 明朝"/>
@@ -993,7 +1183,7 @@
   <a:extraClrSchemeLst/>
   <a:extLst>
     <a:ext uri="{05A4C25C-085E-4340-85A3-A5531E510DB2}">
-      <thm15:themeFamily xmlns:thm15="http://schemas.microsoft.com/office/thememl/2012/main" xmlns="" name="Office Theme" id="{62F939B6-93AF-4DB8-9C6B-D6C7DFDC589F}" vid="{4A3C46E8-61CC-4603-A589-7422A47A8E4A}"/>
+      <thm15:themeFamily xmlns="" xmlns:thm15="http://schemas.microsoft.com/office/thememl/2012/main" name="Office Theme" id="{62F939B6-93AF-4DB8-9C6B-D6C7DFDC589F}" vid="{4A3C46E8-61CC-4603-A589-7422A47A8E4A}"/>
     </a:ext>
   </a:extLst>
 </a:theme>

</xml_diff>